<commit_message>
It won't let me change branches without committing
Disregard this
</commit_message>
<xml_diff>
--- a/gamedev 1 project 2 clipboard conversation notes + case summary v3.docx
+++ b/gamedev 1 project 2 clipboard conversation notes + case summary v3.docx
@@ -224,16 +224,23 @@
       <w:r>
         <w:t>Criminal dresses</w:t>
       </w:r>
+      <w:r>
+        <w:t xml:space="preserve"> as a gay man</w:t>
+      </w:r>
+    </w:p>
+    <w:p>
+      <w:r>
+        <w:t>Criminal frequently visits gay bars</w:t>
+      </w:r>
+    </w:p>
+    <w:p>
+      <w:r>
+        <w:t>Suspect goes by an alias</w:t>
+      </w:r>
+    </w:p>
+    <w:p>
       <w:bookmarkStart w:id="0" w:name="_GoBack"/>
       <w:bookmarkEnd w:id="0"/>
-      <w:r>
-        <w:t xml:space="preserve"> as a gay man</w:t>
-      </w:r>
-    </w:p>
-    <w:p>
-      <w:r>
-        <w:t>Criminal frequently visits gay bars</w:t>
-      </w:r>
     </w:p>
     <w:p>
       <w:r>

</xml_diff>